<commit_message>
Servicable delete row functionality
</commit_message>
<xml_diff>
--- a/reports/templates/sd_new_manager_template_01.docx
+++ b/reports/templates/sd_new_manager_template_01.docx
@@ -147,19 +147,12 @@
     <w:tbl>
       <w:tblPr>
         <w:tblStyle w:val="TableGrid"/>
-        <w:tblW w:w="0" w:type="auto"/>
-        <w:tblBorders>
-          <w:top w:val="none" w:sz="0" w:space="0" w:color="auto"/>
-          <w:left w:val="none" w:sz="0" w:space="0" w:color="auto"/>
-          <w:bottom w:val="none" w:sz="0" w:space="0" w:color="auto"/>
-          <w:right w:val="none" w:sz="0" w:space="0" w:color="auto"/>
-          <w:insideH w:val="none" w:sz="0" w:space="0" w:color="auto"/>
-          <w:insideV w:val="none" w:sz="0" w:space="0" w:color="auto"/>
-        </w:tblBorders>
+        <w:tblW w:w="11058" w:type="dxa"/>
+        <w:tblInd w:w="-885" w:type="dxa"/>
         <w:tblLook w:val="04A0" w:firstRow="1" w:lastRow="0" w:firstColumn="1" w:lastColumn="0" w:noHBand="0" w:noVBand="1"/>
       </w:tblPr>
       <w:tblGrid>
-        <w:gridCol w:w="9576"/>
+        <w:gridCol w:w="11058"/>
       </w:tblGrid>
       <w:tr>
         <w:tc>
@@ -191,23 +184,13 @@
                 <w:szCs w:val="24"/>
               </w:rPr>
             </w:pPr>
-            <w:proofErr w:type="spellStart"/>
-            <w:r>
-              <w:rPr>
-                <w:rFonts w:ascii="Arial" w:hAnsi="Arial" w:cs="Arial"/>
-                <w:sz w:val="24"/>
-                <w:szCs w:val="24"/>
-              </w:rPr>
-              <w:t>include_image</w:t>
-            </w:r>
-            <w:proofErr w:type="spellEnd"/>
-            <w:r>
-              <w:rPr>
-                <w:rFonts w:ascii="Arial" w:hAnsi="Arial" w:cs="Arial"/>
-                <w:sz w:val="24"/>
-                <w:szCs w:val="24"/>
-              </w:rPr>
-              <w:t>(‘name_of_image_in_context_1’,’left</w:t>
+            <w:r>
+              <w:rPr>
+                <w:rFonts w:ascii="Arial" w:hAnsi="Arial" w:cs="Arial"/>
+                <w:sz w:val="24"/>
+                <w:szCs w:val="24"/>
+              </w:rPr>
+              <w:t>include_image(‘name_of_image_in_context_1’,’left</w:t>
             </w:r>
             <w:r>
               <w:rPr>
@@ -275,32 +258,13 @@
                 <w:szCs w:val="24"/>
               </w:rPr>
             </w:pPr>
-            <w:proofErr w:type="spellStart"/>
-            <w:r>
-              <w:rPr>
-                <w:rFonts w:ascii="Arial" w:hAnsi="Arial" w:cs="Arial"/>
-                <w:sz w:val="24"/>
-                <w:szCs w:val="24"/>
-              </w:rPr>
-              <w:t>include_text</w:t>
-            </w:r>
-            <w:proofErr w:type="spellEnd"/>
-            <w:r>
-              <w:rPr>
-                <w:rFonts w:ascii="Arial" w:hAnsi="Arial" w:cs="Arial"/>
-                <w:sz w:val="24"/>
-                <w:szCs w:val="24"/>
-              </w:rPr>
-              <w:t>(‘</w:t>
-            </w:r>
-            <w:proofErr w:type="spellStart"/>
-            <w:r>
-              <w:rPr>
-                <w:rFonts w:ascii="Arial" w:hAnsi="Arial" w:cs="Arial"/>
-                <w:sz w:val="24"/>
-                <w:szCs w:val="24"/>
-              </w:rPr>
-              <w:t>name_of_te</w:t>
+            <w:r>
+              <w:rPr>
+                <w:rFonts w:ascii="Arial" w:hAnsi="Arial" w:cs="Arial"/>
+                <w:sz w:val="24"/>
+                <w:szCs w:val="24"/>
+              </w:rPr>
+              <w:t>include_text(‘name_of_te</w:t>
             </w:r>
             <w:r>
               <w:rPr>
@@ -334,7 +298,6 @@
               </w:rPr>
               <w:t>center</w:t>
             </w:r>
-            <w:proofErr w:type="spellEnd"/>
             <w:r>
               <w:rPr>
                 <w:rFonts w:ascii="Arial" w:hAnsi="Arial" w:cs="Arial"/>
@@ -409,7 +372,6 @@
               </w:rPr>
               <w:t xml:space="preserve">if </w:t>
             </w:r>
-            <w:proofErr w:type="spellStart"/>
             <w:r>
               <w:rPr>
                 <w:rFonts w:ascii="Arial" w:hAnsi="Arial" w:cs="Arial"/>
@@ -418,7 +380,6 @@
               </w:rPr>
               <w:t>include_gender_mekko</w:t>
             </w:r>
-            <w:proofErr w:type="spellEnd"/>
             <w:r>
               <w:rPr>
                 <w:rFonts w:ascii="Arial" w:hAnsi="Arial" w:cs="Arial"/>
@@ -442,33 +403,15 @@
                 <w:sz w:val="24"/>
                 <w:szCs w:val="24"/>
               </w:rPr>
-              <w:t xml:space="preserve">  </w:t>
-            </w:r>
-            <w:proofErr w:type="spellStart"/>
-            <w:r>
-              <w:rPr>
-                <w:rFonts w:ascii="Arial" w:hAnsi="Arial" w:cs="Arial"/>
-                <w:sz w:val="24"/>
-                <w:szCs w:val="24"/>
-              </w:rPr>
-              <w:t>include_image</w:t>
-            </w:r>
-            <w:proofErr w:type="spellEnd"/>
-            <w:r>
-              <w:rPr>
-                <w:rFonts w:ascii="Arial" w:hAnsi="Arial" w:cs="Arial"/>
-                <w:sz w:val="24"/>
-                <w:szCs w:val="24"/>
-              </w:rPr>
-              <w:t>(‘name_of_image_in_context_2’,’</w:t>
-            </w:r>
-            <w:r>
-              <w:rPr>
-                <w:rFonts w:ascii="Arial" w:hAnsi="Arial" w:cs="Arial"/>
-                <w:sz w:val="24"/>
-                <w:szCs w:val="24"/>
-              </w:rPr>
-              <w:t>right</w:t>
+              <w:t xml:space="preserve">  include_image(‘name_of_image_in_context_2’,’</w:t>
+            </w:r>
+            <w:r>
+              <w:rPr>
+                <w:rFonts w:ascii="Arial" w:hAnsi="Arial" w:cs="Arial"/>
+                <w:sz w:val="24"/>
+                <w:szCs w:val="24"/>
+              </w:rPr>
+              <w:t>center</w:t>
             </w:r>
             <w:r>
               <w:rPr>
@@ -528,24 +471,14 @@
               </w:rPr>
               <w:t xml:space="preserve">  </w:t>
             </w:r>
-            <w:proofErr w:type="spellStart"/>
-            <w:r>
-              <w:rPr>
-                <w:rFonts w:ascii="Arial" w:hAnsi="Arial" w:cs="Arial"/>
-                <w:sz w:val="24"/>
-                <w:szCs w:val="24"/>
-              </w:rPr>
-              <w:t>clear</w:t>
-            </w:r>
-            <w:r>
-              <w:rPr>
-                <w:rFonts w:ascii="Arial" w:hAnsi="Arial" w:cs="Arial"/>
-                <w:sz w:val="24"/>
-                <w:szCs w:val="24"/>
-              </w:rPr>
-              <w:t>_cell</w:t>
-            </w:r>
-            <w:proofErr w:type="spellEnd"/>
+            <w:r>
+              <w:rPr>
+                <w:rFonts w:ascii="Arial" w:hAnsi="Arial" w:cs="Arial"/>
+                <w:sz w:val="24"/>
+                <w:szCs w:val="24"/>
+              </w:rPr>
+              <w:t>delete_row</w:t>
+            </w:r>
             <w:r>
               <w:rPr>
                 <w:rFonts w:ascii="Arial" w:hAnsi="Arial" w:cs="Arial"/>
@@ -563,998 +496,6 @@
                 <w:szCs w:val="24"/>
               </w:rPr>
             </w:pPr>
-            <w:r>
-              <w:rPr>
-                <w:rFonts w:ascii="Arial" w:hAnsi="Arial" w:cs="Arial"/>
-                <w:sz w:val="24"/>
-                <w:szCs w:val="24"/>
-              </w:rPr>
-              <w:t>}}</w:t>
-            </w:r>
-          </w:p>
-        </w:tc>
-      </w:tr>
-    </w:tbl>
-    <w:p>
-      <w:pPr>
-        <w:pStyle w:val="NormalWeb"/>
-        <w:spacing w:before="0" w:beforeAutospacing="0" w:after="60" w:afterAutospacing="0"/>
-        <w:rPr>
-          <w:rFonts w:ascii="Arial" w:hAnsi="Arial" w:cs="Arial"/>
-          <w:color w:val="000000"/>
-        </w:rPr>
-      </w:pPr>
-    </w:p>
-    <w:p>
-      <w:pPr>
-        <w:rPr>
-          <w:rFonts w:ascii="Arial" w:hAnsi="Arial" w:cs="Arial"/>
-          <w:color w:val="000000"/>
-        </w:rPr>
-      </w:pPr>
-    </w:p>
-    <w:p>
-      <w:pPr>
-        <w:rPr>
-          <w:rFonts w:ascii="Arial" w:hAnsi="Arial" w:cs="Arial"/>
-          <w:color w:val="000000"/>
-        </w:rPr>
-      </w:pPr>
-      <w:r>
-        <w:rPr>
-          <w:rFonts w:ascii="Arial" w:hAnsi="Arial" w:cs="Arial"/>
-          <w:color w:val="000000"/>
-        </w:rPr>
-        <w:br w:type="page"/>
-      </w:r>
-    </w:p>
-    <w:p>
-      <w:pPr>
-        <w:rPr>
-          <w:rFonts w:ascii="Arial" w:hAnsi="Arial" w:cs="Arial"/>
-          <w:color w:val="000000"/>
-        </w:rPr>
-      </w:pPr>
-    </w:p>
-    <w:p>
-      <w:pPr>
-        <w:rPr>
-          <w:rFonts w:ascii="Arial" w:hAnsi="Arial" w:cs="Arial"/>
-          <w:color w:val="000000"/>
-        </w:rPr>
-      </w:pPr>
-    </w:p>
-    <w:tbl>
-      <w:tblPr>
-        <w:tblStyle w:val="TableGrid"/>
-        <w:tblW w:w="0" w:type="auto"/>
-        <w:tblLook w:val="04A0" w:firstRow="1" w:lastRow="0" w:firstColumn="1" w:lastColumn="0" w:noHBand="0" w:noVBand="1"/>
-      </w:tblPr>
-      <w:tblGrid>
-        <w:gridCol w:w="9576"/>
-      </w:tblGrid>
-      <w:tr>
-        <w:tc>
-          <w:tcPr>
-            <w:tcW w:w="9576" w:type="dxa"/>
-          </w:tcPr>
-          <w:p>
-            <w:pPr>
-              <w:rPr>
-                <w:rFonts w:ascii="Arial" w:hAnsi="Arial" w:cs="Arial"/>
-                <w:color w:val="000000"/>
-              </w:rPr>
-            </w:pPr>
-            <w:r>
-              <w:rPr>
-                <w:rFonts w:ascii="Arial" w:hAnsi="Arial" w:cs="Arial"/>
-                <w:color w:val="000000"/>
-              </w:rPr>
-              <w:t>THIS IS SOME TEXT IN A TABLE THAT IS STATIC IN THE TEMPLATE</w:t>
-            </w:r>
-          </w:p>
-        </w:tc>
-      </w:tr>
-    </w:tbl>
-    <w:p>
-      <w:pPr>
-        <w:rPr>
-          <w:rFonts w:ascii="Arial" w:hAnsi="Arial" w:cs="Arial"/>
-          <w:color w:val="000000"/>
-        </w:rPr>
-      </w:pPr>
-    </w:p>
-    <w:p>
-      <w:pPr>
-        <w:rPr>
-          <w:rFonts w:ascii="Arial" w:hAnsi="Arial" w:cs="Arial"/>
-          <w:color w:val="000000"/>
-        </w:rPr>
-      </w:pPr>
-    </w:p>
-    <w:tbl>
-      <w:tblPr>
-        <w:tblStyle w:val="TableGrid"/>
-        <w:tblW w:w="0" w:type="auto"/>
-        <w:tblBorders>
-          <w:top w:val="none" w:sz="0" w:space="0" w:color="auto"/>
-          <w:left w:val="none" w:sz="0" w:space="0" w:color="auto"/>
-          <w:bottom w:val="none" w:sz="0" w:space="0" w:color="auto"/>
-          <w:right w:val="none" w:sz="0" w:space="0" w:color="auto"/>
-          <w:insideH w:val="none" w:sz="0" w:space="0" w:color="auto"/>
-          <w:insideV w:val="none" w:sz="0" w:space="0" w:color="auto"/>
-        </w:tblBorders>
-        <w:tblLook w:val="04A0" w:firstRow="1" w:lastRow="0" w:firstColumn="1" w:lastColumn="0" w:noHBand="0" w:noVBand="1"/>
-      </w:tblPr>
-      <w:tblGrid>
-        <w:gridCol w:w="108"/>
-        <w:gridCol w:w="9360"/>
-        <w:gridCol w:w="108"/>
-      </w:tblGrid>
-      <w:tr>
-        <w:trPr>
-          <w:gridBefore w:val="1"/>
-          <w:gridAfter w:val="1"/>
-          <w:wBefore w:w="108" w:type="dxa"/>
-          <w:wAfter w:w="108" w:type="dxa"/>
-        </w:trPr>
-        <w:tc>
-          <w:tcPr>
-            <w:tcW w:w="9360" w:type="dxa"/>
-          </w:tcPr>
-          <w:p>
-            <w:pPr>
-              <w:rPr>
-                <w:rFonts w:ascii="Aharoni" w:hAnsi="Aharoni" w:cs="Aharoni"/>
-                <w:color w:val="FF0000"/>
-                <w:sz w:val="48"/>
-                <w:szCs w:val="48"/>
-              </w:rPr>
-            </w:pPr>
-            <w:r>
-              <w:rPr>
-                <w:rFonts w:ascii="Aharoni" w:hAnsi="Aharoni" w:cs="Aharoni" w:hint="cs"/>
-                <w:color w:val="FF0000"/>
-                <w:sz w:val="48"/>
-                <w:szCs w:val="48"/>
-              </w:rPr>
-              <w:t>{{</w:t>
-            </w:r>
-          </w:p>
-          <w:p>
-            <w:pPr>
-              <w:rPr>
-                <w:rFonts w:ascii="Aharoni" w:hAnsi="Aharoni" w:cs="Aharoni"/>
-                <w:color w:val="FF0000"/>
-                <w:sz w:val="48"/>
-                <w:szCs w:val="48"/>
-              </w:rPr>
-            </w:pPr>
-            <w:r>
-              <w:rPr>
-                <w:rFonts w:ascii="Aharoni" w:hAnsi="Aharoni" w:cs="Aharoni" w:hint="cs"/>
-                <w:color w:val="FF0000"/>
-                <w:sz w:val="48"/>
-                <w:szCs w:val="48"/>
-              </w:rPr>
-              <w:t xml:space="preserve">if </w:t>
-            </w:r>
-            <w:proofErr w:type="spellStart"/>
-            <w:r>
-              <w:rPr>
-                <w:rFonts w:ascii="Aharoni" w:hAnsi="Aharoni" w:cs="Aharoni" w:hint="cs"/>
-                <w:color w:val="FF0000"/>
-                <w:sz w:val="48"/>
-                <w:szCs w:val="48"/>
-              </w:rPr>
-              <w:t>crime_up</w:t>
-            </w:r>
-            <w:proofErr w:type="spellEnd"/>
-            <w:r>
-              <w:rPr>
-                <w:rFonts w:ascii="Aharoni" w:hAnsi="Aharoni" w:cs="Aharoni" w:hint="cs"/>
-                <w:color w:val="FF0000"/>
-                <w:sz w:val="48"/>
-                <w:szCs w:val="48"/>
-              </w:rPr>
-              <w:t>:</w:t>
-            </w:r>
-          </w:p>
-          <w:p>
-            <w:pPr>
-              <w:rPr>
-                <w:rFonts w:ascii="Aharoni" w:hAnsi="Aharoni" w:cs="Aharoni"/>
-                <w:color w:val="FF0000"/>
-                <w:sz w:val="48"/>
-                <w:szCs w:val="48"/>
-              </w:rPr>
-            </w:pPr>
-            <w:r>
-              <w:rPr>
-                <w:rFonts w:ascii="Aharoni" w:hAnsi="Aharoni" w:cs="Aharoni" w:hint="cs"/>
-                <w:color w:val="FF0000"/>
-                <w:sz w:val="48"/>
-                <w:szCs w:val="48"/>
-              </w:rPr>
-              <w:t xml:space="preserve">  </w:t>
-            </w:r>
-            <w:proofErr w:type="spellStart"/>
-            <w:r>
-              <w:rPr>
-                <w:rFonts w:ascii="Aharoni" w:hAnsi="Aharoni" w:cs="Aharoni" w:hint="cs"/>
-                <w:color w:val="FF0000"/>
-                <w:sz w:val="48"/>
-                <w:szCs w:val="48"/>
-              </w:rPr>
-              <w:t>include_text</w:t>
-            </w:r>
-            <w:proofErr w:type="spellEnd"/>
-            <w:r>
-              <w:rPr>
-                <w:rFonts w:ascii="Aharoni" w:hAnsi="Aharoni" w:cs="Aharoni" w:hint="cs"/>
-                <w:color w:val="FF0000"/>
-                <w:sz w:val="48"/>
-                <w:szCs w:val="48"/>
-              </w:rPr>
-              <w:t>('</w:t>
-            </w:r>
-            <w:proofErr w:type="spellStart"/>
-            <w:r>
-              <w:rPr>
-                <w:rFonts w:ascii="Aharoni" w:hAnsi="Aharoni" w:cs="Aharoni" w:hint="cs"/>
-                <w:color w:val="FF0000"/>
-                <w:sz w:val="48"/>
-                <w:szCs w:val="48"/>
-              </w:rPr>
-              <w:t>crime_trend_text'</w:t>
-            </w:r>
-            <w:r>
-              <w:rPr>
-                <w:rFonts w:ascii="Aharoni" w:hAnsi="Aharoni" w:cs="Aharoni"/>
-                <w:color w:val="FF0000"/>
-                <w:sz w:val="48"/>
-                <w:szCs w:val="48"/>
-              </w:rPr>
-              <w:t>,’center</w:t>
-            </w:r>
-            <w:proofErr w:type="spellEnd"/>
-            <w:r>
-              <w:rPr>
-                <w:rFonts w:ascii="Aharoni" w:hAnsi="Aharoni" w:cs="Aharoni"/>
-                <w:color w:val="FF0000"/>
-                <w:sz w:val="48"/>
-                <w:szCs w:val="48"/>
-              </w:rPr>
-              <w:t>’</w:t>
-            </w:r>
-            <w:r>
-              <w:rPr>
-                <w:rFonts w:ascii="Aharoni" w:hAnsi="Aharoni" w:cs="Aharoni" w:hint="cs"/>
-                <w:color w:val="FF0000"/>
-                <w:sz w:val="48"/>
-                <w:szCs w:val="48"/>
-              </w:rPr>
-              <w:t>)</w:t>
-            </w:r>
-          </w:p>
-          <w:p>
-            <w:pPr>
-              <w:rPr>
-                <w:rFonts w:ascii="Aharoni" w:hAnsi="Aharoni" w:cs="Aharoni"/>
-                <w:sz w:val="24"/>
-                <w:szCs w:val="24"/>
-              </w:rPr>
-            </w:pPr>
-            <w:r>
-              <w:rPr>
-                <w:rFonts w:ascii="Aharoni" w:hAnsi="Aharoni" w:cs="Aharoni" w:hint="cs"/>
-                <w:sz w:val="24"/>
-                <w:szCs w:val="24"/>
-              </w:rPr>
-              <w:t>else:</w:t>
-            </w:r>
-          </w:p>
-          <w:p>
-            <w:pPr>
-              <w:rPr>
-                <w:rFonts w:ascii="Aharoni" w:hAnsi="Aharoni" w:cs="Aharoni"/>
-                <w:sz w:val="24"/>
-                <w:szCs w:val="24"/>
-              </w:rPr>
-            </w:pPr>
-            <w:r>
-              <w:rPr>
-                <w:rFonts w:ascii="Aharoni" w:hAnsi="Aharoni" w:cs="Aharoni" w:hint="cs"/>
-                <w:sz w:val="24"/>
-                <w:szCs w:val="24"/>
-              </w:rPr>
-              <w:t xml:space="preserve">  </w:t>
-            </w:r>
-            <w:proofErr w:type="spellStart"/>
-            <w:r>
-              <w:rPr>
-                <w:rFonts w:ascii="Aharoni" w:hAnsi="Aharoni" w:cs="Aharoni" w:hint="cs"/>
-                <w:sz w:val="24"/>
-                <w:szCs w:val="24"/>
-              </w:rPr>
-              <w:t>clear_cell</w:t>
-            </w:r>
-            <w:proofErr w:type="spellEnd"/>
-            <w:r>
-              <w:rPr>
-                <w:rFonts w:ascii="Aharoni" w:hAnsi="Aharoni" w:cs="Aharoni" w:hint="cs"/>
-                <w:sz w:val="24"/>
-                <w:szCs w:val="24"/>
-              </w:rPr>
-              <w:t>()</w:t>
-            </w:r>
-          </w:p>
-          <w:p>
-            <w:pPr>
-              <w:rPr>
-                <w:rFonts w:ascii="Aharoni" w:hAnsi="Aharoni" w:cs="Aharoni"/>
-                <w:color w:val="FF0000"/>
-                <w:sz w:val="48"/>
-                <w:szCs w:val="48"/>
-              </w:rPr>
-            </w:pPr>
-          </w:p>
-          <w:p>
-            <w:pPr>
-              <w:rPr>
-                <w:rFonts w:ascii="Arial" w:hAnsi="Arial" w:cs="Arial"/>
-                <w:color w:val="FF0000"/>
-                <w:sz w:val="48"/>
-                <w:szCs w:val="48"/>
-              </w:rPr>
-            </w:pPr>
-            <w:r>
-              <w:rPr>
-                <w:rFonts w:ascii="Aharoni" w:hAnsi="Aharoni" w:cs="Aharoni" w:hint="cs"/>
-                <w:color w:val="FF0000"/>
-                <w:sz w:val="48"/>
-                <w:szCs w:val="48"/>
-              </w:rPr>
-              <w:t>}}</w:t>
-            </w:r>
-          </w:p>
-        </w:tc>
-      </w:tr>
-      <w:tr>
-        <w:trPr>
-          <w:gridBefore w:val="1"/>
-          <w:gridAfter w:val="1"/>
-          <w:wBefore w:w="108" w:type="dxa"/>
-          <w:wAfter w:w="108" w:type="dxa"/>
-        </w:trPr>
-        <w:tc>
-          <w:tcPr>
-            <w:tcW w:w="9360" w:type="dxa"/>
-          </w:tcPr>
-          <w:p>
-            <w:pPr>
-              <w:rPr>
-                <w:rFonts w:ascii="Arial" w:hAnsi="Arial" w:cs="Arial"/>
-                <w:color w:val="00B050"/>
-                <w:sz w:val="48"/>
-                <w:szCs w:val="48"/>
-              </w:rPr>
-            </w:pPr>
-            <w:r>
-              <w:rPr>
-                <w:rFonts w:ascii="Arial" w:hAnsi="Arial" w:cs="Arial"/>
-                <w:color w:val="00B050"/>
-                <w:sz w:val="48"/>
-                <w:szCs w:val="48"/>
-              </w:rPr>
-              <w:t>{{</w:t>
-            </w:r>
-          </w:p>
-          <w:p>
-            <w:pPr>
-              <w:rPr>
-                <w:rFonts w:ascii="Arial" w:hAnsi="Arial" w:cs="Arial"/>
-                <w:color w:val="00B050"/>
-                <w:sz w:val="48"/>
-                <w:szCs w:val="48"/>
-              </w:rPr>
-            </w:pPr>
-            <w:r>
-              <w:rPr>
-                <w:rFonts w:ascii="Arial" w:hAnsi="Arial" w:cs="Arial"/>
-                <w:color w:val="00B050"/>
-                <w:sz w:val="48"/>
-                <w:szCs w:val="48"/>
-              </w:rPr>
-              <w:t xml:space="preserve">if </w:t>
-            </w:r>
-            <w:proofErr w:type="spellStart"/>
-            <w:r>
-              <w:rPr>
-                <w:rFonts w:ascii="Arial" w:hAnsi="Arial" w:cs="Arial"/>
-                <w:color w:val="00B050"/>
-                <w:sz w:val="48"/>
-                <w:szCs w:val="48"/>
-              </w:rPr>
-              <w:t>crime_</w:t>
-            </w:r>
-            <w:r>
-              <w:rPr>
-                <w:rFonts w:ascii="Arial" w:hAnsi="Arial" w:cs="Arial"/>
-                <w:color w:val="00B050"/>
-                <w:sz w:val="48"/>
-                <w:szCs w:val="48"/>
-              </w:rPr>
-              <w:t>down</w:t>
-            </w:r>
-            <w:proofErr w:type="spellEnd"/>
-            <w:r>
-              <w:rPr>
-                <w:rFonts w:ascii="Arial" w:hAnsi="Arial" w:cs="Arial"/>
-                <w:color w:val="00B050"/>
-                <w:sz w:val="48"/>
-                <w:szCs w:val="48"/>
-              </w:rPr>
-              <w:t>:</w:t>
-            </w:r>
-          </w:p>
-          <w:p>
-            <w:pPr>
-              <w:rPr>
-                <w:rFonts w:ascii="Arial" w:hAnsi="Arial" w:cs="Arial"/>
-                <w:color w:val="00B050"/>
-                <w:sz w:val="48"/>
-                <w:szCs w:val="48"/>
-              </w:rPr>
-            </w:pPr>
-            <w:r>
-              <w:rPr>
-                <w:rFonts w:ascii="Arial" w:hAnsi="Arial" w:cs="Arial"/>
-                <w:color w:val="00B050"/>
-                <w:sz w:val="48"/>
-                <w:szCs w:val="48"/>
-              </w:rPr>
-              <w:t xml:space="preserve">  </w:t>
-            </w:r>
-            <w:proofErr w:type="spellStart"/>
-            <w:r>
-              <w:rPr>
-                <w:rFonts w:ascii="Arial" w:hAnsi="Arial" w:cs="Arial"/>
-                <w:color w:val="00B050"/>
-                <w:sz w:val="48"/>
-                <w:szCs w:val="48"/>
-              </w:rPr>
-              <w:t>include_text</w:t>
-            </w:r>
-            <w:proofErr w:type="spellEnd"/>
-            <w:r>
-              <w:rPr>
-                <w:rFonts w:ascii="Arial" w:hAnsi="Arial" w:cs="Arial"/>
-                <w:color w:val="00B050"/>
-                <w:sz w:val="48"/>
-                <w:szCs w:val="48"/>
-              </w:rPr>
-              <w:t>('</w:t>
-            </w:r>
-            <w:proofErr w:type="spellStart"/>
-            <w:r>
-              <w:rPr>
-                <w:rFonts w:ascii="Arial" w:hAnsi="Arial" w:cs="Arial"/>
-                <w:color w:val="00B050"/>
-                <w:sz w:val="48"/>
-                <w:szCs w:val="48"/>
-              </w:rPr>
-              <w:t>crime_tren</w:t>
-            </w:r>
-            <w:r>
-              <w:rPr>
-                <w:rFonts w:ascii="Arial" w:hAnsi="Arial" w:cs="Arial"/>
-                <w:color w:val="00B050"/>
-                <w:sz w:val="48"/>
-                <w:szCs w:val="48"/>
-              </w:rPr>
-              <w:t>d</w:t>
-            </w:r>
-            <w:r>
-              <w:rPr>
-                <w:rFonts w:ascii="Arial" w:hAnsi="Arial" w:cs="Arial"/>
-                <w:color w:val="00B050"/>
-                <w:sz w:val="48"/>
-                <w:szCs w:val="48"/>
-              </w:rPr>
-              <w:t>_text'</w:t>
-            </w:r>
-            <w:r>
-              <w:rPr>
-                <w:rFonts w:ascii="Arial" w:hAnsi="Arial" w:cs="Arial"/>
-                <w:color w:val="00B050"/>
-                <w:sz w:val="48"/>
-                <w:szCs w:val="48"/>
-              </w:rPr>
-              <w:t>,’center</w:t>
-            </w:r>
-            <w:proofErr w:type="spellEnd"/>
-            <w:r>
-              <w:rPr>
-                <w:rFonts w:ascii="Arial" w:hAnsi="Arial" w:cs="Arial"/>
-                <w:color w:val="00B050"/>
-                <w:sz w:val="48"/>
-                <w:szCs w:val="48"/>
-              </w:rPr>
-              <w:t>’</w:t>
-            </w:r>
-            <w:r>
-              <w:rPr>
-                <w:rFonts w:ascii="Arial" w:hAnsi="Arial" w:cs="Arial"/>
-                <w:color w:val="00B050"/>
-                <w:sz w:val="48"/>
-                <w:szCs w:val="48"/>
-              </w:rPr>
-              <w:t>)</w:t>
-            </w:r>
-          </w:p>
-          <w:p>
-            <w:pPr>
-              <w:rPr>
-                <w:rFonts w:ascii="Arial" w:hAnsi="Arial" w:cs="Arial"/>
-                <w:sz w:val="24"/>
-                <w:szCs w:val="24"/>
-              </w:rPr>
-            </w:pPr>
-            <w:r>
-              <w:rPr>
-                <w:rFonts w:ascii="Arial" w:hAnsi="Arial" w:cs="Arial"/>
-                <w:sz w:val="24"/>
-                <w:szCs w:val="24"/>
-              </w:rPr>
-              <w:t>else:</w:t>
-            </w:r>
-          </w:p>
-          <w:p>
-            <w:pPr>
-              <w:rPr>
-                <w:rFonts w:ascii="Arial" w:hAnsi="Arial" w:cs="Arial"/>
-                <w:sz w:val="24"/>
-                <w:szCs w:val="24"/>
-              </w:rPr>
-            </w:pPr>
-            <w:r>
-              <w:rPr>
-                <w:rFonts w:ascii="Arial" w:hAnsi="Arial" w:cs="Arial"/>
-                <w:sz w:val="24"/>
-                <w:szCs w:val="24"/>
-              </w:rPr>
-              <w:t xml:space="preserve">  </w:t>
-            </w:r>
-            <w:proofErr w:type="spellStart"/>
-            <w:r>
-              <w:rPr>
-                <w:rFonts w:ascii="Arial" w:hAnsi="Arial" w:cs="Arial"/>
-                <w:sz w:val="24"/>
-                <w:szCs w:val="24"/>
-              </w:rPr>
-              <w:t>clear</w:t>
-            </w:r>
-            <w:r>
-              <w:rPr>
-                <w:rFonts w:ascii="Arial" w:hAnsi="Arial" w:cs="Arial"/>
-                <w:sz w:val="24"/>
-                <w:szCs w:val="24"/>
-              </w:rPr>
-              <w:t>_cell</w:t>
-            </w:r>
-            <w:proofErr w:type="spellEnd"/>
-            <w:r>
-              <w:rPr>
-                <w:rFonts w:ascii="Arial" w:hAnsi="Arial" w:cs="Arial"/>
-                <w:sz w:val="24"/>
-                <w:szCs w:val="24"/>
-              </w:rPr>
-              <w:t>()</w:t>
-            </w:r>
-          </w:p>
-          <w:p>
-            <w:pPr>
-              <w:rPr>
-                <w:rFonts w:ascii="Arial" w:hAnsi="Arial" w:cs="Arial"/>
-                <w:color w:val="00B050"/>
-                <w:sz w:val="48"/>
-                <w:szCs w:val="48"/>
-              </w:rPr>
-            </w:pPr>
-          </w:p>
-          <w:p>
-            <w:pPr>
-              <w:rPr>
-                <w:rFonts w:ascii="Arial" w:hAnsi="Arial" w:cs="Arial"/>
-                <w:color w:val="00B050"/>
-                <w:sz w:val="48"/>
-                <w:szCs w:val="48"/>
-              </w:rPr>
-            </w:pPr>
-            <w:r>
-              <w:rPr>
-                <w:rFonts w:ascii="Arial" w:hAnsi="Arial" w:cs="Arial"/>
-                <w:color w:val="00B050"/>
-                <w:sz w:val="48"/>
-                <w:szCs w:val="48"/>
-              </w:rPr>
-              <w:t>}}</w:t>
-            </w:r>
-          </w:p>
-        </w:tc>
-      </w:tr>
-      <w:tr>
-        <w:tc>
-          <w:tcPr>
-            <w:tcW w:w="9576" w:type="dxa"/>
-            <w:gridSpan w:val="3"/>
-          </w:tcPr>
-          <w:p>
-            <w:pPr>
-              <w:rPr>
-                <w:rFonts w:ascii="Arial" w:hAnsi="Arial" w:cs="Arial"/>
-                <w:sz w:val="48"/>
-                <w:szCs w:val="48"/>
-              </w:rPr>
-            </w:pPr>
-            <w:r>
-              <w:rPr>
-                <w:rFonts w:ascii="Arial" w:hAnsi="Arial" w:cs="Arial"/>
-                <w:sz w:val="48"/>
-                <w:szCs w:val="48"/>
-              </w:rPr>
-              <w:t>{{</w:t>
-            </w:r>
-          </w:p>
-          <w:p>
-            <w:pPr>
-              <w:rPr>
-                <w:rFonts w:ascii="Arial" w:hAnsi="Arial" w:cs="Arial"/>
-                <w:sz w:val="48"/>
-                <w:szCs w:val="48"/>
-              </w:rPr>
-            </w:pPr>
-            <w:r>
-              <w:rPr>
-                <w:rFonts w:ascii="Arial" w:hAnsi="Arial" w:cs="Arial"/>
-                <w:sz w:val="48"/>
-                <w:szCs w:val="48"/>
-              </w:rPr>
-              <w:t xml:space="preserve">if </w:t>
-            </w:r>
-            <w:proofErr w:type="spellStart"/>
-            <w:r>
-              <w:rPr>
-                <w:rFonts w:ascii="Arial" w:hAnsi="Arial" w:cs="Arial"/>
-                <w:sz w:val="48"/>
-                <w:szCs w:val="48"/>
-              </w:rPr>
-              <w:t>crime</w:t>
-            </w:r>
-            <w:r>
-              <w:rPr>
-                <w:rFonts w:ascii="Arial" w:hAnsi="Arial" w:cs="Arial"/>
-                <w:sz w:val="48"/>
-                <w:szCs w:val="48"/>
-              </w:rPr>
-              <w:t>_flat</w:t>
-            </w:r>
-            <w:proofErr w:type="spellEnd"/>
-            <w:r>
-              <w:rPr>
-                <w:rFonts w:ascii="Arial" w:hAnsi="Arial" w:cs="Arial"/>
-                <w:sz w:val="48"/>
-                <w:szCs w:val="48"/>
-              </w:rPr>
-              <w:t>:</w:t>
-            </w:r>
-          </w:p>
-          <w:p>
-            <w:pPr>
-              <w:rPr>
-                <w:rFonts w:ascii="Arial" w:hAnsi="Arial" w:cs="Arial"/>
-                <w:sz w:val="48"/>
-                <w:szCs w:val="48"/>
-              </w:rPr>
-            </w:pPr>
-            <w:r>
-              <w:rPr>
-                <w:rFonts w:ascii="Arial" w:hAnsi="Arial" w:cs="Arial"/>
-                <w:sz w:val="48"/>
-                <w:szCs w:val="48"/>
-              </w:rPr>
-              <w:t xml:space="preserve">  </w:t>
-            </w:r>
-            <w:proofErr w:type="spellStart"/>
-            <w:r>
-              <w:rPr>
-                <w:rFonts w:ascii="Arial" w:hAnsi="Arial" w:cs="Arial"/>
-                <w:sz w:val="48"/>
-                <w:szCs w:val="48"/>
-              </w:rPr>
-              <w:t>include_text</w:t>
-            </w:r>
-            <w:proofErr w:type="spellEnd"/>
-            <w:r>
-              <w:rPr>
-                <w:rFonts w:ascii="Arial" w:hAnsi="Arial" w:cs="Arial"/>
-                <w:sz w:val="48"/>
-                <w:szCs w:val="48"/>
-              </w:rPr>
-              <w:t>('</w:t>
-            </w:r>
-            <w:proofErr w:type="spellStart"/>
-            <w:r>
-              <w:rPr>
-                <w:rFonts w:ascii="Arial" w:hAnsi="Arial" w:cs="Arial"/>
-                <w:sz w:val="48"/>
-                <w:szCs w:val="48"/>
-              </w:rPr>
-              <w:t>crime_tren</w:t>
-            </w:r>
-            <w:r>
-              <w:rPr>
-                <w:rFonts w:ascii="Arial" w:hAnsi="Arial" w:cs="Arial"/>
-                <w:sz w:val="48"/>
-                <w:szCs w:val="48"/>
-              </w:rPr>
-              <w:t>d</w:t>
-            </w:r>
-            <w:r>
-              <w:rPr>
-                <w:rFonts w:ascii="Arial" w:hAnsi="Arial" w:cs="Arial"/>
-                <w:sz w:val="48"/>
-                <w:szCs w:val="48"/>
-              </w:rPr>
-              <w:t>_text'</w:t>
-            </w:r>
-            <w:r>
-              <w:rPr>
-                <w:rFonts w:ascii="Arial" w:hAnsi="Arial" w:cs="Arial"/>
-                <w:sz w:val="48"/>
-                <w:szCs w:val="48"/>
-              </w:rPr>
-              <w:t>,’center</w:t>
-            </w:r>
-            <w:proofErr w:type="spellEnd"/>
-            <w:r>
-              <w:rPr>
-                <w:rFonts w:ascii="Arial" w:hAnsi="Arial" w:cs="Arial"/>
-                <w:sz w:val="48"/>
-                <w:szCs w:val="48"/>
-              </w:rPr>
-              <w:t>’</w:t>
-            </w:r>
-            <w:r>
-              <w:rPr>
-                <w:rFonts w:ascii="Arial" w:hAnsi="Arial" w:cs="Arial"/>
-                <w:sz w:val="48"/>
-                <w:szCs w:val="48"/>
-              </w:rPr>
-              <w:t>)</w:t>
-            </w:r>
-          </w:p>
-          <w:p>
-            <w:pPr>
-              <w:rPr>
-                <w:rFonts w:ascii="Arial" w:hAnsi="Arial" w:cs="Arial"/>
-                <w:sz w:val="24"/>
-                <w:szCs w:val="24"/>
-              </w:rPr>
-            </w:pPr>
-            <w:r>
-              <w:rPr>
-                <w:rFonts w:ascii="Arial" w:hAnsi="Arial" w:cs="Arial"/>
-                <w:sz w:val="24"/>
-                <w:szCs w:val="24"/>
-              </w:rPr>
-              <w:t>else:</w:t>
-            </w:r>
-          </w:p>
-          <w:p>
-            <w:pPr>
-              <w:rPr>
-                <w:rFonts w:ascii="Arial" w:hAnsi="Arial" w:cs="Arial"/>
-                <w:sz w:val="24"/>
-                <w:szCs w:val="24"/>
-              </w:rPr>
-            </w:pPr>
-            <w:r>
-              <w:rPr>
-                <w:rFonts w:ascii="Arial" w:hAnsi="Arial" w:cs="Arial"/>
-                <w:sz w:val="24"/>
-                <w:szCs w:val="24"/>
-              </w:rPr>
-              <w:t xml:space="preserve">  </w:t>
-            </w:r>
-            <w:proofErr w:type="spellStart"/>
-            <w:r>
-              <w:rPr>
-                <w:rFonts w:ascii="Arial" w:hAnsi="Arial" w:cs="Arial"/>
-                <w:sz w:val="24"/>
-                <w:szCs w:val="24"/>
-              </w:rPr>
-              <w:t>clear</w:t>
-            </w:r>
-            <w:r>
-              <w:rPr>
-                <w:rFonts w:ascii="Arial" w:hAnsi="Arial" w:cs="Arial"/>
-                <w:sz w:val="24"/>
-                <w:szCs w:val="24"/>
-              </w:rPr>
-              <w:t>_cell</w:t>
-            </w:r>
-            <w:proofErr w:type="spellEnd"/>
-            <w:r>
-              <w:rPr>
-                <w:rFonts w:ascii="Arial" w:hAnsi="Arial" w:cs="Arial"/>
-                <w:sz w:val="24"/>
-                <w:szCs w:val="24"/>
-              </w:rPr>
-              <w:t>()</w:t>
-            </w:r>
-          </w:p>
-          <w:p>
-            <w:pPr>
-              <w:rPr>
-                <w:rFonts w:ascii="Arial" w:hAnsi="Arial" w:cs="Arial"/>
-                <w:sz w:val="48"/>
-                <w:szCs w:val="48"/>
-              </w:rPr>
-            </w:pPr>
-          </w:p>
-          <w:p>
-            <w:pPr>
-              <w:rPr>
-                <w:rFonts w:ascii="Arial" w:hAnsi="Arial" w:cs="Arial"/>
-                <w:sz w:val="48"/>
-                <w:szCs w:val="48"/>
-              </w:rPr>
-            </w:pPr>
-            <w:r>
-              <w:rPr>
-                <w:rFonts w:ascii="Arial" w:hAnsi="Arial" w:cs="Arial"/>
-                <w:sz w:val="48"/>
-                <w:szCs w:val="48"/>
-              </w:rPr>
-              <w:t>}}</w:t>
-            </w:r>
-          </w:p>
-        </w:tc>
-      </w:tr>
-    </w:tbl>
-    <w:p>
-      <w:pPr>
-        <w:rPr>
-          <w:rFonts w:ascii="Arial" w:hAnsi="Arial" w:cs="Arial"/>
-          <w:color w:val="000000"/>
-        </w:rPr>
-      </w:pPr>
-    </w:p>
-    <w:p>
-      <w:pPr>
-        <w:rPr>
-          <w:rFonts w:asciiTheme="majorHAnsi" w:eastAsiaTheme="majorEastAsia" w:hAnsiTheme="majorHAnsi" w:cstheme="majorBidi"/>
-          <w:color w:val="365F91" w:themeColor="accent1" w:themeShade="BF"/>
-          <w:sz w:val="32"/>
-          <w:szCs w:val="32"/>
-        </w:rPr>
-      </w:pPr>
-      <w:r>
-        <w:rPr>
-          <w:rFonts w:asciiTheme="majorHAnsi" w:eastAsiaTheme="majorEastAsia" w:hAnsiTheme="majorHAnsi" w:cstheme="majorBidi"/>
-          <w:color w:val="365F91" w:themeColor="accent1" w:themeShade="BF"/>
-          <w:sz w:val="32"/>
-          <w:szCs w:val="32"/>
-        </w:rPr>
-        <w:br w:type="page"/>
-      </w:r>
-    </w:p>
-    <w:p>
-      <w:pPr>
-        <w:rPr>
-          <w:rFonts w:asciiTheme="majorHAnsi" w:eastAsiaTheme="majorEastAsia" w:hAnsiTheme="majorHAnsi" w:cstheme="majorBidi"/>
-          <w:color w:val="365F91" w:themeColor="accent1" w:themeShade="BF"/>
-          <w:sz w:val="32"/>
-          <w:szCs w:val="32"/>
-        </w:rPr>
-      </w:pPr>
-    </w:p>
-    <w:p>
-      <w:pPr>
-        <w:pStyle w:val="Heading1"/>
-        <w:jc w:val="center"/>
-      </w:pPr>
-      <w:r>
-        <w:t>Appendices</w:t>
-      </w:r>
-    </w:p>
-    <w:p/>
-    <w:tbl>
-      <w:tblPr>
-        <w:tblStyle w:val="TableGrid"/>
-        <w:tblW w:w="11058" w:type="dxa"/>
-        <w:tblInd w:w="-885" w:type="dxa"/>
-        <w:tblBorders>
-          <w:top w:val="none" w:sz="0" w:space="0" w:color="auto"/>
-          <w:left w:val="none" w:sz="0" w:space="0" w:color="auto"/>
-          <w:bottom w:val="none" w:sz="0" w:space="0" w:color="auto"/>
-          <w:right w:val="none" w:sz="0" w:space="0" w:color="auto"/>
-          <w:insideH w:val="none" w:sz="0" w:space="0" w:color="auto"/>
-          <w:insideV w:val="none" w:sz="0" w:space="0" w:color="auto"/>
-        </w:tblBorders>
-        <w:tblLook w:val="04A0" w:firstRow="1" w:lastRow="0" w:firstColumn="1" w:lastColumn="0" w:noHBand="0" w:noVBand="1"/>
-      </w:tblPr>
-      <w:tblGrid>
-        <w:gridCol w:w="11058"/>
-      </w:tblGrid>
-      <w:tr>
-        <w:tc>
-          <w:tcPr>
-            <w:tcW w:w="11058" w:type="dxa"/>
-          </w:tcPr>
-          <w:p>
-            <w:pPr>
-              <w:rPr>
-                <w:rFonts w:ascii="Arial" w:hAnsi="Arial" w:cs="Arial"/>
-                <w:sz w:val="24"/>
-                <w:szCs w:val="24"/>
-              </w:rPr>
-            </w:pPr>
-            <w:r>
-              <w:rPr>
-                <w:rFonts w:ascii="Arial" w:hAnsi="Arial" w:cs="Arial"/>
-                <w:sz w:val="24"/>
-                <w:szCs w:val="24"/>
-              </w:rPr>
-              <w:t>{{</w:t>
-            </w:r>
-          </w:p>
-          <w:p>
-            <w:pPr>
-              <w:rPr>
-                <w:rFonts w:ascii="Arial" w:hAnsi="Arial" w:cs="Arial"/>
-                <w:sz w:val="24"/>
-                <w:szCs w:val="24"/>
-              </w:rPr>
-            </w:pPr>
-            <w:proofErr w:type="spellStart"/>
-            <w:r>
-              <w:rPr>
-                <w:rFonts w:ascii="Arial" w:hAnsi="Arial" w:cs="Arial"/>
-                <w:sz w:val="24"/>
-                <w:szCs w:val="24"/>
-              </w:rPr>
-              <w:t>include_image</w:t>
-            </w:r>
-            <w:proofErr w:type="spellEnd"/>
-            <w:r>
-              <w:rPr>
-                <w:rFonts w:ascii="Arial" w:hAnsi="Arial" w:cs="Arial"/>
-                <w:sz w:val="24"/>
-                <w:szCs w:val="24"/>
-              </w:rPr>
-              <w:t>(‘name_of_image_in_context_1’,’left’,</w:t>
-            </w:r>
-            <w:r>
-              <w:rPr>
-                <w:rFonts w:ascii="Arial" w:hAnsi="Arial" w:cs="Arial"/>
-                <w:sz w:val="24"/>
-                <w:szCs w:val="24"/>
-              </w:rPr>
-              <w:t>7.5</w:t>
-            </w:r>
-            <w:r>
-              <w:rPr>
-                <w:rFonts w:ascii="Arial" w:hAnsi="Arial" w:cs="Arial"/>
-                <w:sz w:val="24"/>
-                <w:szCs w:val="24"/>
-              </w:rPr>
-              <w:t>)</w:t>
-            </w:r>
-          </w:p>
-          <w:p>
             <w:r>
               <w:rPr>
                 <w:rFonts w:ascii="Arial" w:hAnsi="Arial" w:cs="Arial"/>

</xml_diff>